<commit_message>
Resetting the male model
</commit_message>
<xml_diff>
--- a/New folder/Presentation.docx
+++ b/New folder/Presentation.docx
@@ -1645,20 +1645,21 @@
         <w:jc w:val="center"/>
         <w:rPr>
           <w:rFonts w:ascii="Segoe UI Light" w:hAnsi="Segoe UI Light" w:cs="Segoe UI Light"/>
-        </w:rPr>
-      </w:pPr>
-    </w:p>
-    <w:p>
-      <w:pPr>
-        <w:rPr>
-          <w:rFonts w:ascii="Segoe UI Light" w:hAnsi="Segoe UI Light" w:cs="Segoe UI Light"/>
-          <w:sz w:val="40"/>
-        </w:rPr>
-      </w:pPr>
-      <w:r>
-        <w:rPr>
-          <w:rFonts w:ascii="Segoe UI Light" w:hAnsi="Segoe UI Light" w:cs="Segoe UI Light"/>
-          <w:sz w:val="40"/>
+          <w:sz w:val="18"/>
+        </w:rPr>
+      </w:pPr>
+    </w:p>
+    <w:p>
+      <w:pPr>
+        <w:rPr>
+          <w:rFonts w:ascii="Segoe UI Light" w:hAnsi="Segoe UI Light" w:cs="Segoe UI Light"/>
+          <w:sz w:val="32"/>
+        </w:rPr>
+      </w:pPr>
+      <w:r>
+        <w:rPr>
+          <w:rFonts w:ascii="Segoe UI Light" w:hAnsi="Segoe UI Light" w:cs="Segoe UI Light"/>
+          <w:sz w:val="32"/>
         </w:rPr>
         <w:t>Scenario</w:t>
       </w:r>
@@ -1666,8 +1667,14 @@
     <w:p>
       <w:pPr>
         <w:pStyle w:val="Title"/>
-      </w:pPr>
-      <w:r>
+        <w:rPr>
+          <w:sz w:val="48"/>
+        </w:rPr>
+      </w:pPr>
+      <w:r>
+        <w:rPr>
+          <w:sz w:val="48"/>
+        </w:rPr>
         <w:t>Looking for Office space</w:t>
       </w:r>
     </w:p>
@@ -1681,13 +1688,13 @@
           <wp:anchor distT="0" distB="0" distL="114300" distR="114300" simplePos="0" relativeHeight="251667456" behindDoc="0" locked="0" layoutInCell="1" allowOverlap="1">
             <wp:simplePos x="0" y="0"/>
             <wp:positionH relativeFrom="margin">
-              <wp:posOffset>-95159</wp:posOffset>
+              <wp:posOffset>-95250</wp:posOffset>
             </wp:positionH>
             <wp:positionV relativeFrom="margin">
-              <wp:posOffset>1813288</wp:posOffset>
+              <wp:posOffset>1814831</wp:posOffset>
             </wp:positionV>
-            <wp:extent cx="1552575" cy="1539875"/>
-            <wp:effectExtent l="0" t="0" r="9525" b="3175"/>
+            <wp:extent cx="1445659" cy="1433834"/>
+            <wp:effectExtent l="0" t="0" r="2540" b="0"/>
             <wp:wrapSquare wrapText="bothSides"/>
             <wp:docPr id="19" name="Picture 19" descr="C:\Users\neilj\AppData\Local\Microsoft\Windows\INetCache\Content.Word\office.jpg"/>
             <wp:cNvGraphicFramePr>
@@ -1716,7 +1723,7 @@
                   <pic:spPr bwMode="auto">
                     <a:xfrm>
                       <a:off x="0" y="0"/>
-                      <a:ext cx="1552575" cy="1539875"/>
+                      <a:ext cx="1451435" cy="1439562"/>
                     </a:xfrm>
                     <a:prstGeom prst="rect">
                       <a:avLst/>
@@ -1751,13 +1758,13 @@
           <wp:anchor distT="0" distB="0" distL="114300" distR="114300" simplePos="0" relativeHeight="251658239" behindDoc="0" locked="0" layoutInCell="1" allowOverlap="1">
             <wp:simplePos x="0" y="0"/>
             <wp:positionH relativeFrom="margin">
-              <wp:posOffset>-122555</wp:posOffset>
+              <wp:posOffset>-121919</wp:posOffset>
             </wp:positionH>
             <wp:positionV relativeFrom="margin">
-              <wp:posOffset>1968500</wp:posOffset>
+              <wp:posOffset>1967230</wp:posOffset>
             </wp:positionV>
-            <wp:extent cx="7091045" cy="1314450"/>
-            <wp:effectExtent l="0" t="0" r="0" b="0"/>
+            <wp:extent cx="6602730" cy="1223932"/>
+            <wp:effectExtent l="0" t="0" r="7620" b="0"/>
             <wp:wrapSquare wrapText="bothSides"/>
             <wp:docPr id="20" name="Picture 20" descr="C:\Users\neilj\AppData\Local\Microsoft\Windows\INetCache\Content.Word\Capture.png"/>
             <wp:cNvGraphicFramePr>
@@ -1788,7 +1795,7 @@
                   <pic:spPr bwMode="auto">
                     <a:xfrm>
                       <a:off x="0" y="0"/>
-                      <a:ext cx="7091045" cy="1314450"/>
+                      <a:ext cx="6625398" cy="1228134"/>
                     </a:xfrm>
                     <a:prstGeom prst="rect">
                       <a:avLst/>
@@ -1801,6 +1808,12 @@
                 </pic:pic>
               </a:graphicData>
             </a:graphic>
+            <wp14:sizeRelH relativeFrom="margin">
+              <wp14:pctWidth>0</wp14:pctWidth>
+            </wp14:sizeRelH>
+            <wp14:sizeRelV relativeFrom="margin">
+              <wp14:pctHeight>0</wp14:pctHeight>
+            </wp14:sizeRelV>
           </wp:anchor>
         </w:drawing>
       </w:r>
@@ -1808,24 +1821,24 @@
     <w:p/>
     <w:p/>
     <w:p/>
-    <w:p>
-      <w:r>
-        <w:t>------------------------------------------------------------------- FOLD HERE -----------------------------------------------------------------------</w:t>
-      </w:r>
-    </w:p>
     <w:p/>
     <w:p/>
     <w:p>
-      <w:pPr>
-        <w:rPr>
-          <w:rFonts w:ascii="Segoe UI Light" w:hAnsi="Segoe UI Light" w:cs="Segoe UI Light"/>
-          <w:sz w:val="40"/>
-        </w:rPr>
-      </w:pPr>
-      <w:r>
-        <w:rPr>
-          <w:rFonts w:ascii="Segoe UI Light" w:hAnsi="Segoe UI Light" w:cs="Segoe UI Light"/>
-          <w:sz w:val="40"/>
+      <w:r>
+        <w:t>------------------------------------------------------------------- FOLD HERE -----------------------------------------------------------------------</w:t>
+      </w:r>
+    </w:p>
+    <w:p>
+      <w:pPr>
+        <w:rPr>
+          <w:rFonts w:ascii="Segoe UI Light" w:hAnsi="Segoe UI Light" w:cs="Segoe UI Light"/>
+          <w:sz w:val="32"/>
+        </w:rPr>
+      </w:pPr>
+      <w:r>
+        <w:rPr>
+          <w:rFonts w:ascii="Segoe UI Light" w:hAnsi="Segoe UI Light" w:cs="Segoe UI Light"/>
+          <w:sz w:val="32"/>
         </w:rPr>
         <w:t>Scenario</w:t>
       </w:r>
@@ -1833,14 +1846,21 @@
     <w:p>
       <w:pPr>
         <w:pStyle w:val="Title"/>
-      </w:pPr>
-      <w:r>
-        <w:t xml:space="preserve">Looking to Buy a car </w:t>
+        <w:rPr>
+          <w:sz w:val="48"/>
+        </w:rPr>
+      </w:pPr>
+      <w:r>
+        <w:rPr>
+          <w:sz w:val="48"/>
+        </w:rPr>
+        <w:t xml:space="preserve">ADVERTISEMENT </w:t>
       </w:r>
     </w:p>
     <w:p/>
     <w:p>
       <w:pPr>
+        <w:jc w:val="center"/>
         <w:rPr>
           <w:noProof/>
         </w:rPr>
@@ -1850,15 +1870,17 @@
       <w:pPr>
         <w:jc w:val="center"/>
       </w:pPr>
+      <w:bookmarkStart w:id="0" w:name="_GoBack"/>
+      <w:bookmarkEnd w:id="0"/>
       <w:r>
         <w:rPr>
           <w:noProof/>
         </w:rPr>
         <w:drawing>
           <wp:inline distT="0" distB="0" distL="0" distR="0">
-            <wp:extent cx="4604657" cy="2466481"/>
-            <wp:effectExtent l="0" t="0" r="5715" b="0"/>
-            <wp:docPr id="1" name="Picture 1" descr="C:\Users\neilj\AppData\Local\Microsoft\Windows\INetCache\Content.Word\car.jpg"/>
+            <wp:extent cx="2830684" cy="4065270"/>
+            <wp:effectExtent l="0" t="0" r="8255" b="0"/>
+            <wp:docPr id="2" name="Picture 2"/>
             <wp:cNvGraphicFramePr>
               <a:graphicFrameLocks xmlns:a="http://schemas.openxmlformats.org/drawingml/2006/main" noChangeAspect="1"/>
             </wp:cNvGraphicFramePr>
@@ -1866,28 +1888,26 @@
               <a:graphicData uri="http://schemas.openxmlformats.org/drawingml/2006/picture">
                 <pic:pic xmlns:pic="http://schemas.openxmlformats.org/drawingml/2006/picture">
                   <pic:nvPicPr>
-                    <pic:cNvPr id="0" name="Picture 1" descr="C:\Users\neilj\AppData\Local\Microsoft\Windows\INetCache\Content.Word\car.jpg"/>
+                    <pic:cNvPr id="0" name="Picture 1" descr="C:\Users\neilj\AppData\Local\Microsoft\Windows\INetCache\Content.Word\d4b6616c20c307e273abb34a4d50df91.jpg"/>
                     <pic:cNvPicPr>
                       <a:picLocks noChangeAspect="1" noChangeArrowheads="1"/>
                     </pic:cNvPicPr>
                   </pic:nvPicPr>
-                  <pic:blipFill>
-                    <a:blip r:embed="rId14" cstate="print">
+                  <pic:blipFill rotWithShape="1">
+                    <a:blip r:embed="rId14">
                       <a:extLst>
                         <a:ext uri="{28A0092B-C50C-407E-A947-70E740481C1C}">
                           <a14:useLocalDpi xmlns:a14="http://schemas.microsoft.com/office/drawing/2010/main" val="0"/>
                         </a:ext>
                       </a:extLst>
                     </a:blip>
-                    <a:srcRect/>
-                    <a:stretch>
-                      <a:fillRect/>
-                    </a:stretch>
+                    <a:srcRect l="4292" t="3353" r="4412" b="3525"/>
+                    <a:stretch/>
                   </pic:blipFill>
                   <pic:spPr bwMode="auto">
                     <a:xfrm>
                       <a:off x="0" y="0"/>
-                      <a:ext cx="4622311" cy="2475937"/>
+                      <a:ext cx="2830684" cy="4065270"/>
                     </a:xfrm>
                     <a:prstGeom prst="rect">
                       <a:avLst/>
@@ -1896,6 +1916,11 @@
                     <a:ln>
                       <a:noFill/>
                     </a:ln>
+                    <a:extLst>
+                      <a:ext uri="{53640926-AAD7-44D8-BBD7-CCE9431645EC}">
+                        <a14:shadowObscured xmlns:a14="http://schemas.microsoft.com/office/drawing/2010/main"/>
+                      </a:ext>
+                    </a:extLst>
                   </pic:spPr>
                 </pic:pic>
               </a:graphicData>
@@ -1903,8 +1928,6 @@
           </wp:inline>
         </w:drawing>
       </w:r>
-      <w:bookmarkStart w:id="0" w:name="_GoBack"/>
-      <w:bookmarkEnd w:id="0"/>
     </w:p>
     <w:sectPr>
       <w:headerReference w:type="default" r:id="rId15"/>

</xml_diff>